<commit_message>
TZ - in work
</commit_message>
<xml_diff>
--- a/NIR/ТЗ НИР.docx
+++ b/NIR/ТЗ НИР.docx
@@ -1434,241 +1434,199 @@
       <w:pPr>
         <w:pStyle w:val="728"/>
         <w:rPr>
+          <w:color w:val="auto"/>
+          <w:highlight w:val="cyan"/>
+        </w:rPr>
+      </w:pPr>
+      <w:r>
+        <w:t xml:space="preserve">Настоящее техническое задание распространяется на разработку </w:t>
+      </w:r>
+      <w:r>
+        <w:t xml:space="preserve">программной подсистемы тестирования знаний языков описания аппаратуры</w:t>
+      </w:r>
+      <w:r>
+        <w:rPr>
+          <w:highlight w:val="none"/>
+        </w:rPr>
+        <w:t xml:space="preserve">,  используемой </w:t>
+      </w:r>
+      <w:r>
+        <w:rPr>
+          <w:highlight w:val="none"/>
+        </w:rPr>
+        <w:t xml:space="preserve">для</w:t>
+      </w:r>
+      <w:r>
+        <w:rPr>
+          <w:highlight w:val="none"/>
+        </w:rPr>
+        <w:t xml:space="preserve"> управления содержанием </w:t>
+      </w:r>
+      <w:r>
+        <w:rPr>
+          <w:highlight w:val="cyan"/>
+        </w:rPr>
+        <w:t xml:space="preserve">цифрового</w:t>
+      </w:r>
+      <w:r>
+        <w:rPr>
+          <w:highlight w:val="none"/>
+        </w:rPr>
+        <w:t xml:space="preserve"> образовательного портала, тестирования знаний (в том числе в форме заданий на программирование), анализа статистики результатов тестирования знаний</w:t>
+      </w:r>
+      <w:r>
+        <w:rPr>
+          <w:highlight w:val="none"/>
+        </w:rPr>
+        <w:t xml:space="preserve"> и предназначенной для </w:t>
+      </w:r>
+      <w:r>
+        <w:rPr>
+          <w:highlight w:val="cyan"/>
+        </w:rPr>
+        <w:t xml:space="preserve">интеграции в </w:t>
+      </w:r>
+      <w:r>
+        <w:rPr>
+          <w:highlight w:val="cyan"/>
+        </w:rPr>
+        <w:t xml:space="preserve">архитектур</w:t>
+      </w:r>
+      <w:r>
+        <w:rPr>
+          <w:color w:val="auto"/>
+          <w:highlight w:val="cyan"/>
+        </w:rPr>
+        <w:t xml:space="preserve">у </w:t>
+      </w:r>
+      <w:r>
+        <w:rPr>
+          <w:highlight w:val="cyan"/>
+        </w:rPr>
+        <w:t xml:space="preserve">цифрового</w:t>
+      </w:r>
+      <w:r>
+        <w:rPr>
+          <w:highlight w:val="cyan"/>
+        </w:rPr>
+        <w:t xml:space="preserve"> образовательного портала</w:t>
+      </w:r>
+      <w:r>
+        <w:rPr>
+          <w:color w:val="auto"/>
+          <w:highlight w:val="cyan"/>
+        </w:rPr>
+        <w:t xml:space="preserve"> с целью предоставить учащимся возможность автоматизированной проверки знаний, а модераторам образовательного портала — удобный инструмент управления его содержание</w:t>
+      </w:r>
+      <w:r>
+        <w:rPr>
+          <w:color w:val="auto"/>
+          <w:highlight w:val="cyan"/>
+        </w:rPr>
+        <w:t xml:space="preserve">м и встроенные средства анализа пользовательской статистики</w:t>
+      </w:r>
+      <w:r>
+        <w:rPr>
+          <w:color w:val="auto"/>
+          <w:highlight w:val="cyan"/>
+        </w:rPr>
+        <w:t xml:space="preserve">.</w:t>
+      </w:r>
+      <w:r>
+        <w:rPr>
+          <w:color w:val="auto"/>
+          <w:highlight w:val="cyan"/>
+        </w:rPr>
+      </w:r>
+    </w:p>
+    <w:p>
+      <w:pPr>
+        <w:pStyle w:val="728"/>
+      </w:pPr>
+      <w:r>
+        <w:rPr>
           <w:highlight w:val="yellow"/>
         </w:rPr>
-      </w:pPr>
-      <w:r>
-        <w:t xml:space="preserve">Настоящее техническое задание распространяется на разработку </w:t>
+      </w:r>
+      <w:r>
+        <w:t xml:space="preserve">Актуальность исследования обусловлена тем, что несмотря на активный в последние годы рост популярности и числа образовательных онлайн-платформ и курсов, связанных с изучением информационных технологий, вплоть до настоящего момента существует дефицит образо</w:t>
+      </w:r>
+      <w:r>
+        <w:t xml:space="preserve">вательных ресурсов, направленных на практическое освоение языков описания аппаратуры. </w:t>
       </w:r>
       <w:r>
         <w:rPr>
           <w:highlight w:val="yellow"/>
         </w:rPr>
-        <w:t xml:space="preserve">&lt;</w:t>
-      </w:r>
-      <w:r>
+      </w:r>
+    </w:p>
+    <w:p>
+      <w:pPr>
+        <w:pStyle w:val="728"/>
         <w:rPr>
           <w:highlight w:val="yellow"/>
         </w:rPr>
-        <w:t xml:space="preserve">программы, пр</w:t>
-      </w:r>
-      <w:r>
-        <w:rPr>
-          <w:highlight w:val="yellow"/>
-        </w:rPr>
-        <w:t xml:space="preserve">о</w:t>
-      </w:r>
-      <w:r>
-        <w:rPr>
-          <w:highlight w:val="yellow"/>
-        </w:rPr>
-        <w:t xml:space="preserve">граммного комплекса, программной системы</w:t>
-      </w:r>
-      <w:r>
-        <w:rPr>
-          <w:highlight w:val="yellow"/>
-        </w:rPr>
-        <w:t xml:space="preserve">&gt; </w:t>
-      </w:r>
-      <w:r>
-        <w:rPr>
-          <w:highlight w:val="yellow"/>
-        </w:rPr>
-        <w:t xml:space="preserve">&lt;наименование&gt;</w:t>
-      </w:r>
-      <w:r>
-        <w:rPr>
-          <w:highlight w:val="yellow"/>
-        </w:rPr>
-        <w:t xml:space="preserve"> </w:t>
-      </w:r>
-      <w:r>
-        <w:rPr>
-          <w:highlight w:val="yellow"/>
-        </w:rPr>
-        <w:t xml:space="preserve">[&lt;шифр&gt;]</w:t>
-      </w:r>
-      <w:r>
-        <w:rPr>
-          <w:highlight w:val="yellow"/>
-        </w:rPr>
-        <w:t xml:space="preserve">,  используемой </w:t>
-      </w:r>
-      <w:r>
-        <w:rPr>
-          <w:highlight w:val="yellow"/>
-        </w:rPr>
-        <w:t xml:space="preserve">для</w:t>
-      </w:r>
-      <w:r>
-        <w:rPr>
-          <w:highlight w:val="yellow"/>
-        </w:rPr>
-        <w:t xml:space="preserve"> &lt;</w:t>
-      </w:r>
-      <w:r>
-        <w:rPr>
-          <w:highlight w:val="yellow"/>
-        </w:rPr>
-        <w:t xml:space="preserve">описание</w:t>
-      </w:r>
-      <w:r>
-        <w:rPr>
-          <w:highlight w:val="yellow"/>
-        </w:rPr>
-        <w:t xml:space="preserve"> функционального назначения</w:t>
-      </w:r>
-      <w:r>
-        <w:rPr>
-          <w:highlight w:val="yellow"/>
-        </w:rPr>
-        <w:t xml:space="preserve">&gt; и предназначенной для &lt;</w:t>
-      </w:r>
-      <w:r>
-        <w:rPr>
-          <w:highlight w:val="yellow"/>
-        </w:rPr>
-        <w:t xml:space="preserve">описание области применения и возможных пользователей</w:t>
-      </w:r>
-      <w:r>
-        <w:rPr>
-          <w:highlight w:val="yellow"/>
-        </w:rPr>
-        <w:t xml:space="preserve">&gt;.</w:t>
-      </w:r>
+      </w:pPr>
+      <w:r>
+        <w:t xml:space="preserve">Все существующие на данный момент интернет-порталы, посвященные данной тематике предлагают лишь теоретические знания и задания, требующие установки стороннего программног</w:t>
+      </w:r>
+      <w:r>
+        <w:t xml:space="preserve">о обеспечения и предполагающие самопроверку. Ни в одном из существующих на данный момент порталов не представлена функция автоматизированной проверки исходного кода.</w:t>
+      </w:r>
+      <w:r/>
       <w:r/>
     </w:p>
     <w:p>
       <w:pPr>
-        <w:pStyle w:val="728"/>
-        <w:rPr>
-          <w:highlight w:val="yellow"/>
-        </w:rPr>
-      </w:pPr>
-      <w:r>
-        <w:rPr>
-          <w:highlight w:val="yellow"/>
-        </w:rPr>
-        <w:t xml:space="preserve">&lt;</w:t>
-      </w:r>
-      <w:r>
-        <w:rPr>
-          <w:highlight w:val="yellow"/>
-        </w:rPr>
-        <w:t xml:space="preserve">Далее введение должно продемонстрировать актуальность данной разработки и показать, какое место эта разработка занимает в ряду </w:t>
-      </w:r>
-      <w:r>
-        <w:rPr>
-          <w:highlight w:val="yellow"/>
-        </w:rPr>
-        <w:t xml:space="preserve">подобных</w:t>
-      </w:r>
-      <w:r>
-        <w:rPr>
-          <w:highlight w:val="yellow"/>
-        </w:rPr>
-        <w:t xml:space="preserve">.&gt; </w:t>
+        <w:pStyle w:val="713"/>
+        <w:spacing w:after="240" w:line="360" w:lineRule="auto"/>
+      </w:pPr>
+      <w:r>
+        <w:t xml:space="preserve">2</w:t>
+      </w:r>
+      <w:r>
+        <w:t xml:space="preserve"> </w:t>
+      </w:r>
+      <w:r>
+        <w:t xml:space="preserve">Основания для разработки</w:t>
       </w:r>
       <w:r/>
     </w:p>
     <w:p>
       <w:pPr>
-        <w:pStyle w:val="713"/>
-        <w:spacing w:after="240" w:line="360" w:lineRule="auto"/>
-      </w:pPr>
-      <w:r>
-        <w:t xml:space="preserve">2</w:t>
-      </w:r>
-      <w:r>
-        <w:t xml:space="preserve"> </w:t>
-      </w:r>
-      <w:r>
-        <w:t xml:space="preserve">Основания для разработки</w:t>
-      </w:r>
-      <w:r/>
-    </w:p>
-    <w:p>
-      <w:pPr>
         <w:ind w:firstLine="720"/>
         <w:jc w:val="both"/>
         <w:spacing w:line="480" w:lineRule="auto"/>
       </w:pPr>
-      <w:r>
-        <w:t xml:space="preserve">&lt;</w:t>
-      </w:r>
-      <w:r>
-        <w:rPr>
-          <w:highlight w:val="yellow"/>
-        </w:rPr>
-        <w:t xml:space="preserve">Наименование</w:t>
-      </w:r>
-      <w:r>
-        <w:t xml:space="preserve">&gt; разрабатывается &lt;</w:t>
-      </w:r>
-      <w:r>
-        <w:rPr>
-          <w:highlight w:val="yellow"/>
-        </w:rPr>
-        <w:t xml:space="preserve"> в соответствии с</w:t>
-      </w:r>
-      <w:r>
-        <w:t xml:space="preserve"> </w:t>
-      </w:r>
-      <w:r>
-        <w:rPr>
-          <w:highlight w:val="yellow"/>
-        </w:rPr>
-        <w:t xml:space="preserve">договором, приказом, расп</w:t>
-      </w:r>
-      <w:r>
-        <w:rPr>
-          <w:highlight w:val="yellow"/>
-        </w:rPr>
-        <w:t xml:space="preserve">о</w:t>
-      </w:r>
-      <w:r>
-        <w:rPr>
-          <w:highlight w:val="yellow"/>
-        </w:rPr>
-        <w:t xml:space="preserve">ряжением, заявкой</w:t>
-      </w:r>
-      <w:r>
-        <w:t xml:space="preserve"> </w:t>
-      </w:r>
-      <w:r>
-        <w:rPr>
-          <w:highlight w:val="yellow"/>
-        </w:rPr>
-        <w:t xml:space="preserve">и т.п., если разработки соответствует реальной работе студента</w:t>
-      </w:r>
-      <w:r>
-        <w:t xml:space="preserve">, </w:t>
-      </w:r>
-      <w:r>
-        <w:rPr>
-          <w:highlight w:val="yellow"/>
-        </w:rPr>
-        <w:t xml:space="preserve">или</w:t>
-      </w:r>
-      <w:r>
-        <w:rPr>
-          <w:highlight w:val="yellow"/>
-        </w:rPr>
-        <w:t xml:space="preserve"> </w:t>
-      </w:r>
-      <w:r>
-        <w:rPr>
-          <w:highlight w:val="yellow"/>
+      <w:r/>
+      <w:r>
+        <w:t xml:space="preserve">Подсистема тестирования знаний языков описания аппаратуры</w:t>
+      </w:r>
+      <w:r>
+        <w:t xml:space="preserve"> разра</w:t>
+      </w:r>
+      <w:r>
+        <w:rPr>
+          <w:highlight w:val="none"/>
+        </w:rPr>
+        <w:t xml:space="preserve">батывается </w:t>
+      </w:r>
+      <w:r>
+        <w:rPr>
+          <w:highlight w:val="none"/>
         </w:rPr>
         <w:t xml:space="preserve">в соответствии с тематикой кафедры «Компьютерные системы и сети»</w:t>
       </w:r>
       <w:r>
         <w:rPr>
-          <w:highlight w:val="yellow"/>
+          <w:highlight w:val="none"/>
         </w:rPr>
         <w:t xml:space="preserve">&gt;</w:t>
       </w:r>
       <w:r>
+        <w:rPr>
+          <w:highlight w:val="none"/>
+        </w:rPr>
         <w:t xml:space="preserve">.  </w:t>
       </w:r>
       <w:r/>
@@ -3085,60 +3043,7 @@
         <w:t xml:space="preserve">5.5.1</w:t>
       </w:r>
       <w:r>
-        <w:t xml:space="preserve"> Программное обеспечение должно работать под управлением операционных систем семейства </w:t>
-      </w:r>
-      <w:r>
-        <w:rPr>
-          <w:highlight w:val="yellow"/>
-          <w:lang w:val="en-US"/>
-        </w:rPr>
-        <w:t xml:space="preserve">WIN</w:t>
-      </w:r>
-      <w:r>
-        <w:rPr>
-          <w:highlight w:val="yellow"/>
-        </w:rPr>
-        <w:t xml:space="preserve">32</w:t>
-      </w:r>
-      <w:r>
-        <w:t xml:space="preserve"> </w:t>
-      </w:r>
-      <w:r>
-        <w:rPr>
-          <w:highlight w:val="yellow"/>
-        </w:rPr>
-        <w:t xml:space="preserve">(64)</w:t>
-      </w:r>
-      <w:r>
-        <w:rPr>
-          <w:highlight w:val="yellow"/>
-        </w:rPr>
-        <w:t xml:space="preserve"> (</w:t>
-      </w:r>
-      <w:r>
-        <w:rPr>
-          <w:highlight w:val="yellow"/>
-          <w:lang w:val="en-US"/>
-        </w:rPr>
-        <w:t xml:space="preserve">Windows</w:t>
-      </w:r>
-      <w:r>
-        <w:rPr>
-          <w:highlight w:val="yellow"/>
-        </w:rPr>
-        <w:t xml:space="preserve"> </w:t>
-      </w:r>
-      <w:r>
-        <w:rPr>
-          <w:highlight w:val="yellow"/>
-        </w:rPr>
-        <w:t xml:space="preserve">10</w:t>
-      </w:r>
-      <w:r>
-        <w:rPr>
-          <w:highlight w:val="yellow"/>
-        </w:rPr>
-        <w:t xml:space="preserve"> и т.д.)</w:t>
+        <w:t xml:space="preserve"> Программное обеспечение должно работать под управлением операционных систем Ubuntu Linux, начиная с версии 20.04</w:t>
       </w:r>
       <w:r>
         <w:t xml:space="preserve">.</w:t>
@@ -3490,36 +3395,108 @@
         </w:tabs>
       </w:pPr>
       <w:r>
-        <w:rPr>
-          <w:highlight w:val="yellow"/>
-        </w:rPr>
-        <w:t xml:space="preserve">6.3.3 Руководство пользователя (Приложение </w:t>
-      </w:r>
-      <w:r>
-        <w:rPr>
-          <w:highlight w:val="yellow"/>
-        </w:rPr>
-        <w:t xml:space="preserve">Б</w:t>
-      </w:r>
-      <w:r>
-        <w:rPr>
-          <w:highlight w:val="yellow"/>
-        </w:rPr>
-        <w:t xml:space="preserve">)</w:t>
-      </w:r>
-      <w:r>
-        <w:rPr>
-          <w:highlight w:val="yellow"/>
-        </w:rPr>
-        <w:t xml:space="preserve"> – при необходимости</w:t>
-      </w:r>
-      <w:r>
-        <w:rPr>
-          <w:highlight w:val="yellow"/>
-        </w:rPr>
-        <w:t xml:space="preserve">.</w:t>
+        <w:t xml:space="preserve">6.3.3</w:t>
+      </w:r>
+      <w:r>
+        <w:t xml:space="preserve"> </w:t>
+      </w:r>
+      <w:r>
+        <w:t xml:space="preserve">Фрагмент и</w:t>
+      </w:r>
+      <w:r>
+        <w:t xml:space="preserve">сходн</w:t>
+      </w:r>
+      <w:r>
+        <w:t xml:space="preserve">ого</w:t>
+      </w:r>
+      <w:r>
+        <w:t xml:space="preserve"> текст</w:t>
+      </w:r>
+      <w:r>
+        <w:t xml:space="preserve">а</w:t>
+      </w:r>
+      <w:r>
+        <w:t xml:space="preserve"> программного модуля</w:t>
+      </w:r>
+      <w:r>
+        <w:t xml:space="preserve"> </w:t>
+      </w:r>
+      <w:r>
+        <w:rPr>
+          <w:highlight w:val="cyan"/>
+        </w:rPr>
+        <w:t xml:space="preserve">анализа временных диаграмм</w:t>
+      </w:r>
+      <w:r>
+        <w:t xml:space="preserve"> (Приложение Б).</w:t>
       </w:r>
       <w:r/>
+    </w:p>
+    <w:p>
+      <w:pPr>
+        <w:ind w:firstLine="720"/>
+        <w:spacing w:line="480" w:lineRule="auto"/>
+        <w:tabs>
+          <w:tab w:val="left" w:pos="1080" w:leader="none"/>
+        </w:tabs>
+      </w:pPr>
+      <w:r>
+        <w:t xml:space="preserve">6.4 Графическая часть должна быть выполнена на </w:t>
+      </w:r>
+      <w:commentRangeStart w:id="3"/>
+      <w:r>
+        <w:t xml:space="preserve">6</w:t>
+      </w:r>
+      <w:commentRangeEnd w:id="3"/>
+      <w:r>
+        <w:commentReference w:id="3"/>
+      </w:r>
+      <w:r>
+        <w:t xml:space="preserve"> листах формата А</w:t>
+      </w:r>
+      <w:r>
+        <w:t xml:space="preserve">1</w:t>
+      </w:r>
+      <w:r>
+        <w:t xml:space="preserve"> (копии формата А3</w:t>
+      </w:r>
+      <w:r>
+        <w:t xml:space="preserve">/</w:t>
+      </w:r>
+      <w:r>
+        <w:t xml:space="preserve">А4 включить в качестве приложений к расчетно-пояснительной записке):</w:t>
+      </w:r>
+      <w:r/>
+    </w:p>
+    <w:p>
+      <w:pPr>
+        <w:ind w:firstLine="720"/>
+        <w:spacing w:line="480" w:lineRule="auto"/>
+        <w:tabs>
+          <w:tab w:val="left" w:pos="900" w:leader="none"/>
+        </w:tabs>
+        <w:rPr>
+          <w:highlight w:val="cyan"/>
+        </w:rPr>
+      </w:pPr>
+      <w:r>
+        <w:rPr>
+          <w:highlight w:val="cyan"/>
+        </w:rPr>
+        <w:t xml:space="preserve">6.4.1</w:t>
+      </w:r>
+      <w:r>
+        <w:rPr>
+          <w:highlight w:val="cyan"/>
+        </w:rPr>
+        <w:tab/>
+        <w:t xml:space="preserve">Спецификация функциональная.</w:t>
+      </w:r>
+      <w:r>
+        <w:rPr>
+          <w:highlight w:val="cyan"/>
+        </w:rPr>
+      </w:r>
     </w:p>
     <w:p>
       <w:pPr>
@@ -3528,38 +3505,28 @@
         <w:tabs>
           <w:tab w:val="left" w:pos="1080" w:leader="none"/>
         </w:tabs>
-      </w:pPr>
-      <w:r>
-        <w:rPr>
-          <w:highlight w:val="yellow"/>
-        </w:rPr>
-        <w:t xml:space="preserve">6.3.4 Руководство системного программиста (Приложение </w:t>
-      </w:r>
-      <w:r>
-        <w:rPr>
-          <w:highlight w:val="yellow"/>
-        </w:rPr>
-        <w:t xml:space="preserve">В</w:t>
-      </w:r>
-      <w:r>
-        <w:rPr>
-          <w:highlight w:val="yellow"/>
-        </w:rPr>
-        <w:t xml:space="preserve">)</w:t>
-      </w:r>
-      <w:r>
-        <w:rPr>
-          <w:highlight w:val="yellow"/>
-        </w:rPr>
-        <w:t xml:space="preserve"> – при необходимости</w:t>
-      </w:r>
-      <w:r>
-        <w:rPr>
-          <w:highlight w:val="yellow"/>
-        </w:rPr>
-        <w:t xml:space="preserve">.</w:t>
-      </w:r>
-      <w:r/>
+        <w:rPr>
+          <w:highlight w:val="cyan"/>
+        </w:rPr>
+      </w:pPr>
+      <w:r>
+        <w:rPr>
+          <w:highlight w:val="cyan"/>
+        </w:rPr>
+        <w:t xml:space="preserve">6.4.2</w:t>
+      </w:r>
+      <w:r>
+        <w:rPr>
+          <w:highlight w:val="cyan"/>
+        </w:rPr>
+        <w:tab/>
+        <w:t xml:space="preserve">Схема структурная программного обеспечения.</w:t>
+      </w:r>
+      <w:r>
+        <w:rPr>
+          <w:highlight w:val="cyan"/>
+        </w:rPr>
+      </w:r>
     </w:p>
     <w:p>
       <w:pPr>
@@ -3568,44 +3535,153 @@
         <w:tabs>
           <w:tab w:val="left" w:pos="1080" w:leader="none"/>
         </w:tabs>
-      </w:pPr>
-      <w:r>
-        <w:t xml:space="preserve">6.3.5</w:t>
-      </w:r>
-      <w:r>
-        <w:t xml:space="preserve"> </w:t>
-      </w:r>
-      <w:r>
-        <w:t xml:space="preserve">Фрагмент и</w:t>
-      </w:r>
-      <w:r>
-        <w:t xml:space="preserve">сходн</w:t>
-      </w:r>
-      <w:r>
-        <w:t xml:space="preserve">ого</w:t>
-      </w:r>
-      <w:r>
-        <w:t xml:space="preserve"> текст</w:t>
-      </w:r>
-      <w:r>
-        <w:t xml:space="preserve">а</w:t>
-      </w:r>
-      <w:r>
-        <w:t xml:space="preserve"> программного модуля</w:t>
-      </w:r>
-      <w:r>
-        <w:t xml:space="preserve"> </w:t>
-      </w:r>
-      <w:r>
-        <w:rPr>
-          <w:highlight w:val="yellow"/>
-        </w:rPr>
-        <w:t xml:space="preserve">...</w:t>
-      </w:r>
-      <w:r>
-        <w:t xml:space="preserve"> (Приложение Г).</w:t>
-      </w:r>
-      <w:r/>
+        <w:rPr>
+          <w:highlight w:val="cyan"/>
+        </w:rPr>
+      </w:pPr>
+      <w:r>
+        <w:rPr>
+          <w:highlight w:val="cyan"/>
+        </w:rPr>
+        <w:t xml:space="preserve">6.4.3</w:t>
+      </w:r>
+      <w:r>
+        <w:rPr>
+          <w:highlight w:val="cyan"/>
+        </w:rPr>
+        <w:tab/>
+      </w:r>
+      <w:r>
+        <w:rPr>
+          <w:highlight w:val="cyan"/>
+        </w:rPr>
+        <w:t xml:space="preserve">Схема функциональная программного обеспечения.</w:t>
+      </w:r>
+      <w:r>
+        <w:rPr>
+          <w:highlight w:val="cyan"/>
+        </w:rPr>
+      </w:r>
+    </w:p>
+    <w:p>
+      <w:pPr>
+        <w:ind w:left="720"/>
+        <w:spacing w:line="480" w:lineRule="auto"/>
+        <w:tabs>
+          <w:tab w:val="left" w:pos="1080" w:leader="none"/>
+        </w:tabs>
+        <w:rPr>
+          <w:highlight w:val="cyan"/>
+        </w:rPr>
+      </w:pPr>
+      <w:r>
+        <w:rPr>
+          <w:highlight w:val="cyan"/>
+        </w:rPr>
+        <w:t xml:space="preserve">6.4.4</w:t>
+      </w:r>
+      <w:r>
+        <w:rPr>
+          <w:highlight w:val="cyan"/>
+        </w:rPr>
+        <w:tab/>
+        <w:t xml:space="preserve">Функциональная диаграмма программного обеспечения (или его части).</w:t>
+      </w:r>
+      <w:r>
+        <w:rPr>
+          <w:highlight w:val="cyan"/>
+        </w:rPr>
+      </w:r>
+    </w:p>
+    <w:p>
+      <w:pPr>
+        <w:ind w:left="720"/>
+        <w:spacing w:line="480" w:lineRule="auto"/>
+        <w:tabs>
+          <w:tab w:val="left" w:pos="1080" w:leader="none"/>
+        </w:tabs>
+        <w:rPr>
+          <w:highlight w:val="cyan"/>
+        </w:rPr>
+      </w:pPr>
+      <w:r>
+        <w:rPr>
+          <w:highlight w:val="cyan"/>
+        </w:rPr>
+        <w:t xml:space="preserve">6.4.5</w:t>
+      </w:r>
+      <w:r>
+        <w:rPr>
+          <w:highlight w:val="cyan"/>
+        </w:rPr>
+        <w:tab/>
+        <w:t xml:space="preserve">Диаграмма потоков данных программного обеспечения или его части.</w:t>
+      </w:r>
+      <w:r>
+        <w:rPr>
+          <w:highlight w:val="cyan"/>
+        </w:rPr>
+      </w:r>
+    </w:p>
+    <w:p>
+      <w:pPr>
+        <w:ind w:left="720"/>
+        <w:spacing w:line="480" w:lineRule="auto"/>
+        <w:tabs>
+          <w:tab w:val="left" w:pos="1080" w:leader="none"/>
+        </w:tabs>
+        <w:rPr>
+          <w:highlight w:val="cyan"/>
+        </w:rPr>
+      </w:pPr>
+      <w:r>
+        <w:rPr>
+          <w:highlight w:val="cyan"/>
+        </w:rPr>
+        <w:t xml:space="preserve">6.4.6</w:t>
+      </w:r>
+      <w:r>
+        <w:rPr>
+          <w:highlight w:val="cyan"/>
+        </w:rPr>
+        <w:tab/>
+        <w:t xml:space="preserve">Диаграммы (схемы) компонентов структур данных.</w:t>
+      </w:r>
+      <w:r>
+        <w:rPr>
+          <w:highlight w:val="cyan"/>
+        </w:rPr>
+      </w:r>
+    </w:p>
+    <w:p>
+      <w:pPr>
+        <w:ind w:left="720"/>
+        <w:spacing w:line="480" w:lineRule="auto"/>
+        <w:tabs>
+          <w:tab w:val="left" w:pos="1080" w:leader="none"/>
+        </w:tabs>
+        <w:rPr>
+          <w:highlight w:val="cyan"/>
+        </w:rPr>
+      </w:pPr>
+      <w:r>
+        <w:rPr>
+          <w:highlight w:val="cyan"/>
+        </w:rPr>
+        <w:t xml:space="preserve">6.4.7</w:t>
+      </w:r>
+      <w:r>
+        <w:rPr>
+          <w:highlight w:val="cyan"/>
+        </w:rPr>
+        <w:tab/>
+        <w:t xml:space="preserve">Структуры (модели) знаний.</w:t>
+      </w:r>
+      <w:r>
+        <w:rPr>
+          <w:highlight w:val="cyan"/>
+        </w:rPr>
+      </w:r>
     </w:p>
     <w:p>
       <w:pPr>
@@ -3614,86 +3690,28 @@
         <w:tabs>
           <w:tab w:val="left" w:pos="1080" w:leader="none"/>
         </w:tabs>
-      </w:pPr>
-      <w:r>
-        <w:t xml:space="preserve">6.4 Графическая часть должна быть выполнена на </w:t>
-      </w:r>
-      <w:commentRangeStart w:id="3"/>
-      <w:r>
-        <w:t xml:space="preserve">6</w:t>
-      </w:r>
-      <w:commentRangeEnd w:id="3"/>
-      <w:r>
-        <w:commentReference w:id="3"/>
-      </w:r>
-      <w:r>
-        <w:t xml:space="preserve"> листах формата А</w:t>
-      </w:r>
-      <w:r>
-        <w:t xml:space="preserve">1</w:t>
-      </w:r>
-      <w:r>
-        <w:t xml:space="preserve"> (копии формата А3</w:t>
-      </w:r>
-      <w:r>
-        <w:t xml:space="preserve">/</w:t>
-      </w:r>
-      <w:r>
-        <w:t xml:space="preserve">А4 включить в качестве приложений к расчетно-пояснительной записке):</w:t>
-      </w:r>
-      <w:r/>
-    </w:p>
-    <w:p>
-      <w:pPr>
-        <w:ind w:firstLine="720"/>
-        <w:spacing w:line="480" w:lineRule="auto"/>
-        <w:tabs>
-          <w:tab w:val="left" w:pos="900" w:leader="none"/>
-        </w:tabs>
-        <w:rPr>
-          <w:highlight w:val="yellow"/>
-        </w:rPr>
-      </w:pPr>
-      <w:r>
-        <w:rPr>
-          <w:highlight w:val="yellow"/>
-        </w:rPr>
-        <w:t xml:space="preserve">6.4.1</w:t>
-      </w:r>
-      <w:r>
-        <w:rPr>
-          <w:highlight w:val="yellow"/>
+        <w:rPr>
+          <w:highlight w:val="cyan"/>
+        </w:rPr>
+      </w:pPr>
+      <w:r>
+        <w:rPr>
+          <w:highlight w:val="cyan"/>
+        </w:rPr>
+        <w:t xml:space="preserve">6.4.8</w:t>
+      </w:r>
+      <w:r>
+        <w:rPr>
+          <w:highlight w:val="cyan"/>
         </w:rPr>
         <w:tab/>
-        <w:t xml:space="preserve">Схема структурная информационной системы.</w:t>
-      </w:r>
-      <w:r/>
-    </w:p>
-    <w:p>
-      <w:pPr>
-        <w:ind w:firstLine="720"/>
-        <w:spacing w:line="480" w:lineRule="auto"/>
-        <w:tabs>
-          <w:tab w:val="left" w:pos="900" w:leader="none"/>
-        </w:tabs>
-        <w:rPr>
-          <w:highlight w:val="yellow"/>
-        </w:rPr>
-      </w:pPr>
-      <w:r>
-        <w:rPr>
-          <w:highlight w:val="yellow"/>
-        </w:rPr>
-        <w:t xml:space="preserve">6.4.2</w:t>
-      </w:r>
-      <w:r>
-        <w:rPr>
-          <w:highlight w:val="yellow"/>
-        </w:rPr>
-        <w:tab/>
-        <w:t xml:space="preserve">Спецификация функциональная.</w:t>
-      </w:r>
-      <w:r/>
+        <w:t xml:space="preserve">Схемы (модели) процессов (методов формирования результатов, механизмы выводов и т.п.).</w:t>
+      </w:r>
+      <w:r>
+        <w:rPr>
+          <w:highlight w:val="cyan"/>
+        </w:rPr>
+      </w:r>
     </w:p>
     <w:p>
       <w:pPr>
@@ -3702,21 +3720,27 @@
         <w:tabs>
           <w:tab w:val="left" w:pos="1080" w:leader="none"/>
         </w:tabs>
-      </w:pPr>
-      <w:r>
-        <w:rPr>
-          <w:highlight w:val="yellow"/>
-        </w:rPr>
-        <w:t xml:space="preserve">6.4.3</w:t>
-      </w:r>
-      <w:r>
-        <w:rPr>
-          <w:highlight w:val="yellow"/>
-        </w:rPr>
-        <w:tab/>
-        <w:t xml:space="preserve">Схема структурная программного обеспечения.</w:t>
-      </w:r>
-      <w:r/>
+        <w:rPr>
+          <w:highlight w:val="cyan"/>
+        </w:rPr>
+      </w:pPr>
+      <w:r>
+        <w:rPr>
+          <w:highlight w:val="cyan"/>
+        </w:rPr>
+        <w:t xml:space="preserve">6.4.9</w:t>
+      </w:r>
+      <w:r>
+        <w:rPr>
+          <w:highlight w:val="cyan"/>
+        </w:rPr>
+        <w:t xml:space="preserve"> Диаграмма вариантов использования.</w:t>
+      </w:r>
+      <w:r>
+        <w:rPr>
+          <w:highlight w:val="cyan"/>
+        </w:rPr>
+      </w:r>
     </w:p>
     <w:p>
       <w:pPr>
@@ -3726,155 +3750,26 @@
           <w:tab w:val="left" w:pos="1080" w:leader="none"/>
         </w:tabs>
         <w:rPr>
-          <w:highlight w:val="yellow"/>
-        </w:rPr>
-      </w:pPr>
-      <w:r>
-        <w:rPr>
-          <w:highlight w:val="yellow"/>
-        </w:rPr>
-        <w:t xml:space="preserve">6.4.4</w:t>
-      </w:r>
-      <w:r>
-        <w:tab/>
-      </w:r>
-      <w:r>
-        <w:rPr>
-          <w:highlight w:val="yellow"/>
-        </w:rPr>
-        <w:t xml:space="preserve">Схема функциональная программного обеспечения.</w:t>
-      </w:r>
-      <w:r/>
-    </w:p>
-    <w:p>
-      <w:pPr>
-        <w:ind w:left="720"/>
-        <w:spacing w:line="480" w:lineRule="auto"/>
-        <w:tabs>
-          <w:tab w:val="left" w:pos="1080" w:leader="none"/>
-        </w:tabs>
-        <w:rPr>
-          <w:highlight w:val="yellow"/>
-        </w:rPr>
-      </w:pPr>
-      <w:r>
-        <w:rPr>
-          <w:highlight w:val="yellow"/>
-        </w:rPr>
-        <w:t xml:space="preserve">6.4.5</w:t>
-      </w:r>
-      <w:r>
-        <w:rPr>
-          <w:highlight w:val="yellow"/>
-        </w:rPr>
-        <w:tab/>
-        <w:t xml:space="preserve">Функциональная диаграмма программного обеспечения (или его части).</w:t>
-      </w:r>
-      <w:r/>
-    </w:p>
-    <w:p>
-      <w:pPr>
-        <w:ind w:left="720"/>
-        <w:spacing w:line="480" w:lineRule="auto"/>
-        <w:tabs>
-          <w:tab w:val="left" w:pos="1080" w:leader="none"/>
-        </w:tabs>
-        <w:rPr>
-          <w:highlight w:val="yellow"/>
-        </w:rPr>
-      </w:pPr>
-      <w:r>
-        <w:rPr>
-          <w:highlight w:val="yellow"/>
-        </w:rPr>
-        <w:t xml:space="preserve">6.4.6</w:t>
-      </w:r>
-      <w:r>
-        <w:rPr>
-          <w:highlight w:val="yellow"/>
-        </w:rPr>
-        <w:tab/>
-        <w:t xml:space="preserve">Диаграмма потоков данных программного обеспечения или его части.</w:t>
-      </w:r>
-      <w:r/>
-    </w:p>
-    <w:p>
-      <w:pPr>
-        <w:ind w:left="720"/>
-        <w:spacing w:line="480" w:lineRule="auto"/>
-        <w:tabs>
-          <w:tab w:val="left" w:pos="1080" w:leader="none"/>
-        </w:tabs>
-        <w:rPr>
-          <w:highlight w:val="yellow"/>
-        </w:rPr>
-      </w:pPr>
-      <w:r>
-        <w:rPr>
-          <w:highlight w:val="yellow"/>
-        </w:rPr>
-        <w:t xml:space="preserve">6.4.7</w:t>
-      </w:r>
-      <w:r>
-        <w:rPr>
-          <w:highlight w:val="yellow"/>
-        </w:rPr>
-        <w:tab/>
-        <w:t xml:space="preserve">Диаграммы (схемы) компонентов структур данных.</w:t>
-      </w:r>
-      <w:r/>
-    </w:p>
-    <w:p>
-      <w:pPr>
-        <w:ind w:left="720"/>
-        <w:spacing w:line="480" w:lineRule="auto"/>
-        <w:tabs>
-          <w:tab w:val="left" w:pos="1080" w:leader="none"/>
-        </w:tabs>
-        <w:rPr>
-          <w:highlight w:val="yellow"/>
-        </w:rPr>
-      </w:pPr>
-      <w:r>
-        <w:rPr>
-          <w:highlight w:val="yellow"/>
-        </w:rPr>
-        <w:t xml:space="preserve">6.4.8</w:t>
-      </w:r>
-      <w:r>
-        <w:rPr>
-          <w:highlight w:val="yellow"/>
-        </w:rPr>
-        <w:tab/>
-        <w:t xml:space="preserve">Структуры (модели) знаний.</w:t>
-      </w:r>
-      <w:r/>
-    </w:p>
-    <w:p>
-      <w:pPr>
-        <w:ind w:firstLine="720"/>
-        <w:spacing w:line="480" w:lineRule="auto"/>
-        <w:tabs>
-          <w:tab w:val="left" w:pos="1080" w:leader="none"/>
-        </w:tabs>
-        <w:rPr>
-          <w:highlight w:val="yellow"/>
-        </w:rPr>
-      </w:pPr>
-      <w:r>
-        <w:rPr>
-          <w:highlight w:val="yellow"/>
-        </w:rPr>
-        <w:t xml:space="preserve">6.4.9</w:t>
-      </w:r>
-      <w:r>
-        <w:rPr>
-          <w:highlight w:val="yellow"/>
-        </w:rPr>
-        <w:tab/>
-        <w:t xml:space="preserve">Схемы (модели) процессов (методов формирования результатов, механизмы выводов и т.п.).</w:t>
-      </w:r>
-      <w:r/>
+          <w:highlight w:val="cyan"/>
+        </w:rPr>
+      </w:pPr>
+      <w:r>
+        <w:rPr>
+          <w:highlight w:val="cyan"/>
+        </w:rPr>
+        <w:t xml:space="preserve">6.4.10</w:t>
+      </w:r>
+      <w:r>
+        <w:rPr>
+          <w:highlight w:val="cyan"/>
+        </w:rPr>
+        <w:t xml:space="preserve"> Концептуальная модель предметной области.</w:t>
+      </w:r>
+      <w:r>
+        <w:rPr>
+          <w:highlight w:val="cyan"/>
+        </w:rPr>
+      </w:r>
     </w:p>
     <w:p>
       <w:pPr>
@@ -3883,98 +3778,44 @@
           <w:tab w:val="left" w:pos="1080" w:leader="none"/>
         </w:tabs>
         <w:rPr>
-          <w:highlight w:val="yellow"/>
-        </w:rPr>
-      </w:pPr>
-      <w:r>
-        <w:rPr>
-          <w:highlight w:val="yellow"/>
-        </w:rPr>
-        <w:t xml:space="preserve">6.4.10</w:t>
-      </w:r>
-      <w:r>
-        <w:rPr>
-          <w:highlight w:val="yellow"/>
-        </w:rPr>
-        <w:tab/>
-        <w:t xml:space="preserve">Схемы (модели) синтаксического, семантического представления (языка входных и выходных сообщений и т.д.).</w:t>
-      </w:r>
-      <w:r/>
-    </w:p>
-    <w:p>
-      <w:pPr>
-        <w:ind w:left="720"/>
-        <w:spacing w:line="480" w:lineRule="auto"/>
-        <w:tabs>
-          <w:tab w:val="left" w:pos="1080" w:leader="none"/>
-        </w:tabs>
-        <w:rPr>
-          <w:highlight w:val="yellow"/>
-        </w:rPr>
-      </w:pPr>
-      <w:r>
-        <w:rPr>
-          <w:highlight w:val="yellow"/>
+          <w:highlight w:val="cyan"/>
+        </w:rPr>
+      </w:pPr>
+      <w:r>
+        <w:rPr>
+          <w:highlight w:val="cyan"/>
         </w:rPr>
         <w:t xml:space="preserve">6.4.11</w:t>
       </w:r>
       <w:r>
         <w:rPr>
-          <w:highlight w:val="yellow"/>
-        </w:rPr>
-        <w:t xml:space="preserve"> Диаграмма вариантов использования.</w:t>
-      </w:r>
-      <w:r/>
-    </w:p>
-    <w:p>
-      <w:pPr>
-        <w:ind w:left="720"/>
-        <w:spacing w:line="480" w:lineRule="auto"/>
-        <w:tabs>
-          <w:tab w:val="left" w:pos="1080" w:leader="none"/>
-        </w:tabs>
-        <w:rPr>
-          <w:highlight w:val="yellow"/>
-        </w:rPr>
-      </w:pPr>
-      <w:r>
-        <w:rPr>
-          <w:highlight w:val="yellow"/>
-        </w:rPr>
-        <w:t xml:space="preserve">6.4.12</w:t>
-      </w:r>
-      <w:r>
-        <w:rPr>
-          <w:highlight w:val="yellow"/>
-        </w:rPr>
-        <w:t xml:space="preserve"> Концептуальная модель предметной области.</w:t>
-      </w:r>
-      <w:r/>
-    </w:p>
-    <w:p>
-      <w:pPr>
-        <w:ind w:left="720"/>
-        <w:spacing w:line="480" w:lineRule="auto"/>
-        <w:tabs>
-          <w:tab w:val="left" w:pos="1080" w:leader="none"/>
-        </w:tabs>
-        <w:rPr>
-          <w:highlight w:val="yellow"/>
-        </w:rPr>
-      </w:pPr>
-      <w:r>
-        <w:rPr>
-          <w:highlight w:val="yellow"/>
-        </w:rPr>
-        <w:t xml:space="preserve">6.4.13</w:t>
-      </w:r>
-      <w:r>
-        <w:rPr>
-          <w:highlight w:val="yellow"/>
-        </w:rPr>
-        <w:t xml:space="preserve"> Схемы взаимодействия объектов, объектная декомпозиция.</w:t>
-      </w:r>
-      <w:r/>
+          <w:highlight w:val="cyan"/>
+        </w:rPr>
+        <w:t xml:space="preserve"> Д</w:t>
+      </w:r>
+      <w:r>
+        <w:rPr>
+          <w:highlight w:val="cyan"/>
+        </w:rPr>
+        <w:t xml:space="preserve">аталогическая</w:t>
+      </w:r>
+      <w:r>
+        <w:rPr>
+          <w:highlight w:val="cyan"/>
+        </w:rPr>
+        <w:t xml:space="preserve"> </w:t>
+      </w:r>
+      <w:r>
+        <w:rPr>
+          <w:highlight w:val="cyan"/>
+        </w:rPr>
+        <w:t xml:space="preserve">схема базы данных.</w:t>
+      </w:r>
+      <w:r>
+        <w:rPr>
+          <w:highlight w:val="cyan"/>
+        </w:rPr>
+      </w:r>
     </w:p>
     <w:p>
       <w:pPr>
@@ -3983,58 +3824,55 @@
           <w:tab w:val="left" w:pos="1080" w:leader="none"/>
         </w:tabs>
         <w:rPr>
-          <w:highlight w:val="yellow"/>
-        </w:rPr>
-      </w:pPr>
-      <w:r>
-        <w:rPr>
-          <w:highlight w:val="yellow"/>
-        </w:rPr>
-        <w:t xml:space="preserve">6.4.14</w:t>
-      </w:r>
-      <w:r>
-        <w:rPr>
-          <w:highlight w:val="yellow"/>
-        </w:rPr>
-        <w:t xml:space="preserve"> Схемы структурные компонент, например, </w:t>
-      </w:r>
-      <w:r>
-        <w:rPr>
-          <w:highlight w:val="yellow"/>
-        </w:rPr>
-        <w:t xml:space="preserve">даталогическая</w:t>
-      </w:r>
-      <w:r>
-        <w:rPr>
-          <w:highlight w:val="yellow"/>
-        </w:rPr>
-        <w:t xml:space="preserve"> и/или </w:t>
-      </w:r>
-      <w:r>
-        <w:rPr>
-          <w:highlight w:val="yellow"/>
-        </w:rPr>
-        <w:t xml:space="preserve">инфолог</w:t>
-      </w:r>
-      <w:r>
-        <w:rPr>
-          <w:highlight w:val="yellow"/>
+          <w:highlight w:val="cyan"/>
+        </w:rPr>
+      </w:pPr>
+      <w:r>
+        <w:rPr>
+          <w:highlight w:val="cyan"/>
+        </w:rPr>
+        <w:t xml:space="preserve">6.4.12 </w:t>
+      </w:r>
+      <w:r>
+        <w:rPr>
+          <w:highlight w:val="cyan"/>
+        </w:rPr>
+        <w:t xml:space="preserve">И</w:t>
+      </w:r>
+      <w:r>
+        <w:rPr>
+          <w:highlight w:val="cyan"/>
+        </w:rPr>
+        <w:t xml:space="preserve">нфолог</w:t>
+      </w:r>
+      <w:r>
+        <w:rPr>
+          <w:highlight w:val="cyan"/>
         </w:rPr>
         <w:t xml:space="preserve">и</w:t>
       </w:r>
       <w:r>
         <w:rPr>
-          <w:highlight w:val="yellow"/>
+          <w:highlight w:val="cyan"/>
         </w:rPr>
         <w:t xml:space="preserve">ческая</w:t>
       </w:r>
       <w:r>
         <w:rPr>
-          <w:highlight w:val="yellow"/>
-        </w:rPr>
-        <w:t xml:space="preserve"> схемы базы данных.</w:t>
-      </w:r>
-      <w:r/>
+          <w:highlight w:val="cyan"/>
+        </w:rPr>
+        <w:t xml:space="preserve"> схема базы данных.</w:t>
+      </w:r>
+      <w:r>
+        <w:rPr>
+          <w:highlight w:val="cyan"/>
+        </w:rPr>
+      </w:r>
+      <w:r>
+        <w:rPr>
+          <w:highlight w:val="cyan"/>
+        </w:rPr>
+      </w:r>
     </w:p>
     <w:p>
       <w:pPr>
@@ -4045,60 +3883,26 @@
           <w:tab w:val="left" w:pos="1080" w:leader="none"/>
         </w:tabs>
         <w:rPr>
-          <w:highlight w:val="yellow"/>
-        </w:rPr>
-      </w:pPr>
-      <w:r>
-        <w:rPr>
-          <w:highlight w:val="yellow"/>
-        </w:rPr>
-        <w:t xml:space="preserve">6.4.15</w:t>
-      </w:r>
-      <w:r>
-        <w:rPr>
-          <w:highlight w:val="yellow"/>
+          <w:highlight w:val="cyan"/>
+        </w:rPr>
+      </w:pPr>
+      <w:r>
+        <w:rPr>
+          <w:highlight w:val="cyan"/>
+        </w:rPr>
+        <w:t xml:space="preserve">6.4.13</w:t>
+      </w:r>
+      <w:r>
+        <w:rPr>
+          <w:highlight w:val="cyan"/>
         </w:rPr>
         <w:t xml:space="preserve"> Схема взаимодействия модулей.</w:t>
       </w:r>
-      <w:r/>
-    </w:p>
-    <w:p>
-      <w:pPr>
-        <w:ind w:firstLine="720"/>
-        <w:jc w:val="both"/>
-        <w:spacing w:line="480" w:lineRule="auto"/>
-        <w:tabs>
-          <w:tab w:val="left" w:pos="1080" w:leader="none"/>
-        </w:tabs>
-      </w:pPr>
-      <w:r>
-        <w:rPr>
-          <w:highlight w:val="yellow"/>
-        </w:rPr>
-        <w:t xml:space="preserve">6.4.16</w:t>
-      </w:r>
-      <w:r>
-        <w:rPr>
-          <w:highlight w:val="yellow"/>
-        </w:rPr>
-        <w:t xml:space="preserve"> Диаграммы классов предметной области и/или интерфейсной части пр</w:t>
-      </w:r>
-      <w:r>
-        <w:rPr>
-          <w:highlight w:val="yellow"/>
-        </w:rPr>
-        <w:t xml:space="preserve">о</w:t>
-      </w:r>
-      <w:r>
-        <w:rPr>
-          <w:highlight w:val="yellow"/>
-        </w:rPr>
-        <w:t xml:space="preserve">граммного обеспечения</w:t>
-      </w:r>
-      <w:r>
-        <w:t xml:space="preserve">.</w:t>
-      </w:r>
-      <w:r/>
+      <w:r>
+        <w:rPr>
+          <w:highlight w:val="cyan"/>
+        </w:rPr>
+      </w:r>
     </w:p>
     <w:p>
       <w:pPr>
@@ -4109,22 +3913,26 @@
           <w:tab w:val="left" w:pos="1080" w:leader="none"/>
         </w:tabs>
         <w:rPr>
-          <w:highlight w:val="yellow"/>
-        </w:rPr>
-      </w:pPr>
-      <w:r>
-        <w:rPr>
-          <w:highlight w:val="yellow"/>
-        </w:rPr>
-        <w:t xml:space="preserve">6.4.17</w:t>
-      </w:r>
-      <w:r>
-        <w:rPr>
-          <w:highlight w:val="yellow"/>
-        </w:rPr>
-        <w:t xml:space="preserve"> Граф (диаграмма) состояний интерфейса.</w:t>
-      </w:r>
-      <w:r/>
+          <w:highlight w:val="cyan"/>
+        </w:rPr>
+      </w:pPr>
+      <w:r>
+        <w:rPr>
+          <w:highlight w:val="cyan"/>
+        </w:rPr>
+        <w:t xml:space="preserve">6.4.14</w:t>
+      </w:r>
+      <w:r>
+        <w:rPr>
+          <w:highlight w:val="cyan"/>
+        </w:rPr>
+        <w:t xml:space="preserve"> Графы диалогов.</w:t>
+      </w:r>
+      <w:r>
+        <w:rPr>
+          <w:highlight w:val="cyan"/>
+        </w:rPr>
+      </w:r>
     </w:p>
     <w:p>
       <w:pPr>
@@ -4135,22 +3943,26 @@
           <w:tab w:val="left" w:pos="1080" w:leader="none"/>
         </w:tabs>
         <w:rPr>
-          <w:highlight w:val="yellow"/>
-        </w:rPr>
-      </w:pPr>
-      <w:r>
-        <w:rPr>
-          <w:highlight w:val="yellow"/>
-        </w:rPr>
-        <w:t xml:space="preserve">6.4.18</w:t>
-      </w:r>
-      <w:r>
-        <w:rPr>
-          <w:highlight w:val="yellow"/>
-        </w:rPr>
-        <w:t xml:space="preserve"> Структурная схема меню.</w:t>
-      </w:r>
-      <w:r/>
+          <w:highlight w:val="cyan"/>
+        </w:rPr>
+      </w:pPr>
+      <w:r>
+        <w:rPr>
+          <w:highlight w:val="cyan"/>
+        </w:rPr>
+        <w:t xml:space="preserve">6.4.15</w:t>
+      </w:r>
+      <w:r>
+        <w:rPr>
+          <w:highlight w:val="cyan"/>
+        </w:rPr>
+        <w:t xml:space="preserve"> Схемы алгоритмов модулей (подпрограмм).</w:t>
+      </w:r>
+      <w:r>
+        <w:rPr>
+          <w:highlight w:val="cyan"/>
+        </w:rPr>
+      </w:r>
     </w:p>
     <w:p>
       <w:pPr>
@@ -4161,22 +3973,26 @@
           <w:tab w:val="left" w:pos="1080" w:leader="none"/>
         </w:tabs>
         <w:rPr>
-          <w:highlight w:val="yellow"/>
-        </w:rPr>
-      </w:pPr>
-      <w:r>
-        <w:rPr>
-          <w:highlight w:val="yellow"/>
-        </w:rPr>
-        <w:t xml:space="preserve">6.4.19</w:t>
-      </w:r>
-      <w:r>
-        <w:rPr>
-          <w:highlight w:val="yellow"/>
-        </w:rPr>
-        <w:t xml:space="preserve"> Графы диалогов.</w:t>
-      </w:r>
-      <w:r/>
+          <w:highlight w:val="cyan"/>
+        </w:rPr>
+      </w:pPr>
+      <w:r>
+        <w:rPr>
+          <w:highlight w:val="cyan"/>
+        </w:rPr>
+        <w:t xml:space="preserve">6.4.16</w:t>
+      </w:r>
+      <w:r>
+        <w:rPr>
+          <w:highlight w:val="cyan"/>
+        </w:rPr>
+        <w:t xml:space="preserve"> Диаграммы компоновки программных компонентов.</w:t>
+      </w:r>
+      <w:r>
+        <w:rPr>
+          <w:highlight w:val="cyan"/>
+        </w:rPr>
+      </w:r>
     </w:p>
     <w:p>
       <w:pPr>
@@ -4187,100 +4003,26 @@
           <w:tab w:val="left" w:pos="1080" w:leader="none"/>
         </w:tabs>
         <w:rPr>
-          <w:highlight w:val="yellow"/>
-        </w:rPr>
-      </w:pPr>
-      <w:r>
-        <w:rPr>
-          <w:highlight w:val="yellow"/>
-        </w:rPr>
-        <w:t xml:space="preserve">6.4.20</w:t>
-      </w:r>
-      <w:r>
-        <w:rPr>
-          <w:highlight w:val="yellow"/>
-        </w:rPr>
-        <w:t xml:space="preserve"> Формы интерфейса.</w:t>
-      </w:r>
-      <w:r/>
-    </w:p>
-    <w:p>
-      <w:pPr>
-        <w:ind w:left="720"/>
-        <w:jc w:val="both"/>
-        <w:spacing w:line="480" w:lineRule="auto"/>
-        <w:tabs>
-          <w:tab w:val="left" w:pos="1080" w:leader="none"/>
-        </w:tabs>
-        <w:rPr>
-          <w:highlight w:val="yellow"/>
-        </w:rPr>
-      </w:pPr>
-      <w:r>
-        <w:rPr>
-          <w:highlight w:val="yellow"/>
-        </w:rPr>
-        <w:t xml:space="preserve">6.4.21</w:t>
-      </w:r>
-      <w:r>
-        <w:rPr>
-          <w:highlight w:val="yellow"/>
-        </w:rPr>
-        <w:t xml:space="preserve"> Схемы алгоритмов модулей (подпрограмм).</w:t>
-      </w:r>
-      <w:r/>
-    </w:p>
-    <w:p>
-      <w:pPr>
-        <w:ind w:left="720"/>
-        <w:jc w:val="both"/>
-        <w:spacing w:line="480" w:lineRule="auto"/>
-        <w:tabs>
-          <w:tab w:val="left" w:pos="1080" w:leader="none"/>
-        </w:tabs>
-        <w:rPr>
-          <w:highlight w:val="yellow"/>
-        </w:rPr>
-      </w:pPr>
-      <w:r>
-        <w:rPr>
-          <w:highlight w:val="yellow"/>
-        </w:rPr>
-        <w:t xml:space="preserve">6.4.22</w:t>
-      </w:r>
-      <w:r>
-        <w:rPr>
-          <w:highlight w:val="yellow"/>
-        </w:rPr>
-        <w:t xml:space="preserve"> Диаграммы компоновки программных компонентов.</w:t>
-      </w:r>
-      <w:r/>
-    </w:p>
-    <w:p>
-      <w:pPr>
-        <w:ind w:left="720"/>
-        <w:jc w:val="both"/>
-        <w:spacing w:line="480" w:lineRule="auto"/>
-        <w:tabs>
-          <w:tab w:val="left" w:pos="1080" w:leader="none"/>
-        </w:tabs>
-        <w:rPr>
-          <w:highlight w:val="yellow"/>
-        </w:rPr>
-      </w:pPr>
-      <w:r>
-        <w:rPr>
-          <w:highlight w:val="yellow"/>
-        </w:rPr>
-        <w:t xml:space="preserve">6.4.23</w:t>
-      </w:r>
-      <w:r>
-        <w:rPr>
-          <w:highlight w:val="yellow"/>
+          <w:highlight w:val="cyan"/>
+        </w:rPr>
+      </w:pPr>
+      <w:r>
+        <w:rPr>
+          <w:highlight w:val="cyan"/>
+        </w:rPr>
+        <w:t xml:space="preserve">6.4.17</w:t>
+      </w:r>
+      <w:r>
+        <w:rPr>
+          <w:highlight w:val="cyan"/>
         </w:rPr>
         <w:t xml:space="preserve"> Диаграммы размещения программных компонентов.</w:t>
       </w:r>
-      <w:r/>
+      <w:r>
+        <w:rPr>
+          <w:highlight w:val="cyan"/>
+        </w:rPr>
+      </w:r>
     </w:p>
     <w:p>
       <w:pPr>
@@ -4294,27 +4036,21 @@
       </w:pPr>
       <w:r>
         <w:rPr>
-          <w:highlight w:val="yellow"/>
-        </w:rPr>
-        <w:t xml:space="preserve">6.4.24</w:t>
-      </w:r>
-      <w:r>
-        <w:rPr>
-          <w:highlight w:val="yellow"/>
-        </w:rPr>
-        <w:t xml:space="preserve"> Таблица характеристик (инструментальных средств разработки, языка, ср</w:t>
-      </w:r>
-      <w:r>
-        <w:rPr>
-          <w:highlight w:val="yellow"/>
-        </w:rPr>
-        <w:t xml:space="preserve">е</w:t>
-      </w:r>
-      <w:r>
-        <w:rPr>
-          <w:highlight w:val="yellow"/>
-        </w:rPr>
-        <w:t xml:space="preserve">ды программирования, средств автоматизации разработки, методов тестирования, подхода к разработке). </w:t>
+          <w:highlight w:val="cyan"/>
+        </w:rPr>
+        <w:t xml:space="preserve">6.4.18</w:t>
+      </w:r>
+      <w:r>
+        <w:rPr>
+          <w:highlight w:val="cyan"/>
+        </w:rPr>
+        <w:t xml:space="preserve"> Таблица характеристик  </w:t>
+      </w:r>
+      <w:r>
+        <w:rPr>
+          <w:highlight w:val="cyan"/>
+        </w:rPr>
+        <w:t xml:space="preserve">методов тестирования. </w:t>
       </w:r>
       <w:r/>
     </w:p>
@@ -4322,130 +4058,26 @@
       <w:pPr>
         <w:pStyle w:val="728"/>
         <w:rPr>
-          <w:highlight w:val="yellow"/>
-        </w:rPr>
-      </w:pPr>
-      <w:r>
-        <w:rPr>
-          <w:highlight w:val="yellow"/>
+          <w:highlight w:val="cyan"/>
+        </w:rPr>
+      </w:pPr>
+      <w:r>
+        <w:rPr>
+          <w:highlight w:val="cyan"/>
         </w:rPr>
         <w:t xml:space="preserve">6.4.25</w:t>
       </w:r>
       <w:r>
         <w:rPr>
-          <w:highlight w:val="yellow"/>
+          <w:highlight w:val="cyan"/>
         </w:rPr>
         <w:t xml:space="preserve"> Таблицы тестов.</w:t>
       </w:r>
-      <w:r/>
-    </w:p>
-    <w:p>
-      <w:pPr>
-        <w:ind w:firstLine="720"/>
-        <w:jc w:val="both"/>
-        <w:spacing w:line="480" w:lineRule="auto"/>
-        <w:rPr>
-          <w:highlight w:val="yellow"/>
-        </w:rPr>
-      </w:pPr>
-      <w:r>
-        <w:rPr>
-          <w:highlight w:val="yellow"/>
-        </w:rPr>
-        <w:t xml:space="preserve">6.4.26</w:t>
-      </w:r>
-      <w:r>
-        <w:rPr>
-          <w:highlight w:val="yellow"/>
-        </w:rPr>
-        <w:t xml:space="preserve"> Схемы алгоритмов тестовых программ.</w:t>
-      </w:r>
-      <w:r/>
-    </w:p>
-    <w:p>
-      <w:pPr>
-        <w:ind w:firstLine="720"/>
-        <w:jc w:val="both"/>
-        <w:spacing w:line="480" w:lineRule="auto"/>
-        <w:rPr>
-          <w:highlight w:val="yellow"/>
-        </w:rPr>
-      </w:pPr>
-      <w:r>
-        <w:rPr>
-          <w:highlight w:val="yellow"/>
-        </w:rPr>
-        <w:t xml:space="preserve">6.4.27</w:t>
-      </w:r>
-      <w:r>
-        <w:rPr>
-          <w:highlight w:val="yellow"/>
-        </w:rPr>
-        <w:t xml:space="preserve"> Схема алгоритма тестирования.</w:t>
-      </w:r>
-      <w:r/>
-    </w:p>
-    <w:p>
-      <w:pPr>
-        <w:pStyle w:val="728"/>
-        <w:rPr>
-          <w:highlight w:val="yellow"/>
-        </w:rPr>
-      </w:pPr>
-      <w:r>
-        <w:rPr>
-          <w:highlight w:val="yellow"/>
-        </w:rPr>
-        <w:t xml:space="preserve">6.4.28</w:t>
-      </w:r>
-      <w:r>
-        <w:rPr>
-          <w:highlight w:val="yellow"/>
-        </w:rPr>
-        <w:t xml:space="preserve"> Схема процесса разработки программного продукта (при различных техн</w:t>
-      </w:r>
-      <w:r>
-        <w:rPr>
-          <w:highlight w:val="yellow"/>
-        </w:rPr>
-        <w:t xml:space="preserve">о</w:t>
-      </w:r>
-      <w:r>
-        <w:rPr>
-          <w:highlight w:val="yellow"/>
-        </w:rPr>
-        <w:t xml:space="preserve">логиях, например, при структурном, объектном, нисходящем, восходящем подходах и т.п.). </w:t>
-      </w:r>
-      <w:r/>
-    </w:p>
-    <w:p>
-      <w:pPr>
-        <w:ind w:firstLine="720"/>
-        <w:jc w:val="both"/>
-        <w:spacing w:line="480" w:lineRule="auto"/>
-        <w:rPr>
-          <w:highlight w:val="yellow"/>
-        </w:rPr>
-      </w:pPr>
-      <w:r>
-        <w:rPr>
-          <w:highlight w:val="yellow"/>
-        </w:rPr>
-        <w:t xml:space="preserve">6.4.2</w:t>
-      </w:r>
-      <w:r>
-        <w:rPr>
-          <w:highlight w:val="yellow"/>
-        </w:rPr>
-        <w:t xml:space="preserve">9</w:t>
-      </w:r>
-      <w:r>
-        <w:rPr>
-          <w:highlight w:val="yellow"/>
-        </w:rPr>
-        <w:t xml:space="preserve"> Таблица характеристик качества программного обеспечения.</w:t>
-      </w:r>
-      <w:r/>
+      <w:r>
+        <w:rPr>
+          <w:highlight w:val="cyan"/>
+        </w:rPr>
+      </w:r>
     </w:p>
     <w:p>
       <w:pPr>
@@ -5240,68 +4872,76 @@
               <w:jc w:val="both"/>
               <w:spacing w:line="480" w:lineRule="auto"/>
               <w:rPr>
-                <w:highlight w:val="yellow"/>
+                <w:highlight w:val="cyan"/>
               </w:rPr>
             </w:pPr>
             <w:r>
               <w:rPr>
-                <w:highlight w:val="yellow"/>
+                <w:highlight w:val="cyan"/>
               </w:rPr>
               <w:t xml:space="preserve">Реализация компонент</w:t>
             </w:r>
             <w:r>
               <w:rPr>
-                <w:highlight w:val="yellow"/>
+                <w:highlight w:val="cyan"/>
               </w:rPr>
               <w:t xml:space="preserve">ов</w:t>
             </w:r>
             <w:r>
               <w:rPr>
-                <w:highlight w:val="yellow"/>
+                <w:highlight w:val="cyan"/>
               </w:rPr>
               <w:t xml:space="preserve"> и авт</w:t>
             </w:r>
             <w:r>
               <w:rPr>
-                <w:highlight w:val="yellow"/>
+                <w:highlight w:val="cyan"/>
               </w:rPr>
               <w:t xml:space="preserve">о</w:t>
             </w:r>
             <w:r>
               <w:rPr>
-                <w:highlight w:val="yellow"/>
+                <w:highlight w:val="cyan"/>
               </w:rPr>
               <w:t xml:space="preserve">номное тестирование компонентов. </w:t>
             </w:r>
-            <w:r/>
+            <w:r>
+              <w:rPr>
+                <w:highlight w:val="cyan"/>
+              </w:rPr>
+            </w:r>
           </w:p>
           <w:p>
             <w:pPr>
               <w:pStyle w:val="732"/>
               <w:jc w:val="both"/>
               <w:rPr>
-                <w:highlight w:val="yellow"/>
+                <w:highlight w:val="cyan"/>
               </w:rPr>
             </w:pPr>
             <w:r>
               <w:rPr>
-                <w:highlight w:val="yellow"/>
+                <w:highlight w:val="cyan"/>
               </w:rPr>
               <w:t xml:space="preserve">Сборка и комплексное тестиров</w:t>
             </w:r>
             <w:r>
               <w:rPr>
-                <w:highlight w:val="yellow"/>
+                <w:highlight w:val="cyan"/>
               </w:rPr>
               <w:t xml:space="preserve">а</w:t>
             </w:r>
             <w:r>
               <w:rPr>
-                <w:highlight w:val="yellow"/>
+                <w:highlight w:val="cyan"/>
               </w:rPr>
               <w:t xml:space="preserve">ние.</w:t>
             </w:r>
-            <w:r/>
+            <w:r>
+              <w:rPr>
+                <w:highlight w:val="cyan"/>
+              </w:rPr>
+            </w:r>
           </w:p>
           <w:p>
             <w:pPr>
@@ -5309,28 +4949,26 @@
               <w:jc w:val="both"/>
               <w:spacing w:line="480" w:lineRule="auto"/>
               <w:rPr>
-                <w:highlight w:val="yellow"/>
+                <w:highlight w:val="cyan"/>
               </w:rPr>
             </w:pPr>
             <w:r>
               <w:rPr>
-                <w:highlight w:val="yellow"/>
+                <w:highlight w:val="cyan"/>
               </w:rPr>
-              <w:t xml:space="preserve">Оценочное тестирование и (раб</w:t>
+              <w:t xml:space="preserve">Оценочное тестирование</w:t>
             </w:r>
             <w:r>
               <w:rPr>
-                <w:highlight w:val="yellow"/>
+                <w:highlight w:val="cyan"/>
               </w:rPr>
-              <w:t xml:space="preserve">о</w:t>
+              <w:t xml:space="preserve">.</w:t>
             </w:r>
             <w:r>
               <w:rPr>
-                <w:highlight w:val="yellow"/>
+                <w:highlight w:val="cyan"/>
               </w:rPr>
-              <w:t xml:space="preserve">чий проект).</w:t>
             </w:r>
-            <w:r/>
           </w:p>
         </w:tc>
         <w:tc>

</xml_diff>